<commit_message>
added policies.drawio and fixed Version2 files
</commit_message>
<xml_diff>
--- a/Files/version 2 - files/Version2-fixed.docx
+++ b/Files/version 2 - files/Version2-fixed.docx
@@ -458,25 +458,25 @@
         </w:rPr>
         <w:lastRenderedPageBreak/>
         <w:drawing>
-          <wp:anchor distT="0" distB="0" distL="114300" distR="114300" simplePos="0" relativeHeight="251658240" behindDoc="0" locked="0" layoutInCell="1" allowOverlap="1" wp14:anchorId="267AEC8D" wp14:editId="0E051E1C">
+          <wp:anchor distT="0" distB="0" distL="114300" distR="114300" simplePos="0" relativeHeight="251658240" behindDoc="1" locked="0" layoutInCell="1" allowOverlap="1" wp14:anchorId="19CA075A" wp14:editId="77396AE4">
             <wp:simplePos x="0" y="0"/>
-            <wp:positionH relativeFrom="margin">
-              <wp:posOffset>-1047115</wp:posOffset>
+            <wp:positionH relativeFrom="column">
+              <wp:posOffset>-1059180</wp:posOffset>
             </wp:positionH>
             <wp:positionV relativeFrom="paragraph">
-              <wp:posOffset>521335</wp:posOffset>
+              <wp:posOffset>395605</wp:posOffset>
             </wp:positionV>
-            <wp:extent cx="7493000" cy="5071110"/>
-            <wp:effectExtent l="0" t="0" r="0" b="0"/>
-            <wp:wrapThrough wrapText="bothSides">
+            <wp:extent cx="7528560" cy="5041265"/>
+            <wp:effectExtent l="0" t="0" r="0" b="6985"/>
+            <wp:wrapTight wrapText="bothSides">
               <wp:wrapPolygon edited="0">
                 <wp:start x="0" y="0"/>
-                <wp:lineTo x="0" y="21503"/>
-                <wp:lineTo x="21527" y="21503"/>
-                <wp:lineTo x="21527" y="0"/>
+                <wp:lineTo x="0" y="21548"/>
+                <wp:lineTo x="21534" y="21548"/>
+                <wp:lineTo x="21534" y="0"/>
                 <wp:lineTo x="0" y="0"/>
               </wp:wrapPolygon>
-            </wp:wrapThrough>
+            </wp:wrapTight>
             <wp:docPr id="1" name="תמונה 1"/>
             <wp:cNvGraphicFramePr>
               <a:graphicFrameLocks xmlns:a="http://schemas.openxmlformats.org/drawingml/2006/main" noChangeAspect="1"/>
@@ -503,7 +503,7 @@
                   <pic:spPr>
                     <a:xfrm>
                       <a:off x="0" y="0"/>
-                      <a:ext cx="7493000" cy="5071110"/>
+                      <a:ext cx="7528560" cy="5041265"/>
                     </a:xfrm>
                     <a:prstGeom prst="rect">
                       <a:avLst/>
@@ -609,14 +609,6 @@
     <w:p>
       <w:pPr>
         <w:rPr>
-          <w:rtl/>
-        </w:rPr>
-      </w:pPr>
-    </w:p>
-    <w:p>
-      <w:pPr>
-        <w:jc w:val="center"/>
-        <w:rPr>
           <w:b/>
           <w:bCs/>
           <w:sz w:val="44"/>
@@ -627,18 +619,17 @@
     </w:p>
     <w:p>
       <w:pPr>
+        <w:jc w:val="center"/>
         <w:rPr>
           <w:b/>
           <w:bCs/>
           <w:sz w:val="44"/>
           <w:szCs w:val="44"/>
           <w:u w:val="single"/>
-        </w:rPr>
-      </w:pPr>
-    </w:p>
-    <w:p>
-      <w:pPr>
-        <w:jc w:val="center"/>
+          <w:rtl/>
+        </w:rPr>
+      </w:pPr>
+      <w:r>
         <w:rPr>
           <w:b/>
           <w:bCs/>
@@ -647,1150 +638,1142 @@
           <w:u w:val="single"/>
           <w:rtl/>
         </w:rPr>
-      </w:pPr>
-      <w:r>
+        <w:lastRenderedPageBreak/>
+        <w:t>הגדרת המחלקות ואחריותן</w:t>
+      </w:r>
+    </w:p>
+    <w:p>
+      <w:pPr>
+        <w:rPr>
+          <w:b/>
+          <w:bCs/>
+          <w:color w:val="FF0000"/>
+          <w:u w:val="single"/>
+          <w:rtl/>
+        </w:rPr>
+      </w:pPr>
+      <w:r>
+        <w:rPr>
+          <w:b/>
+          <w:bCs/>
+          <w:color w:val="FF0000"/>
+          <w:u w:val="single"/>
+        </w:rPr>
+        <w:t>ExternalServices</w:t>
+      </w:r>
+      <w:r>
+        <w:rPr>
+          <w:b/>
+          <w:bCs/>
+          <w:color w:val="FF0000"/>
+          <w:u w:val="single"/>
+          <w:rtl/>
+        </w:rPr>
+        <w:t>:</w:t>
+      </w:r>
+    </w:p>
+    <w:p>
+      <w:pPr>
+        <w:ind w:left="720"/>
+        <w:rPr>
+          <w:rtl/>
+        </w:rPr>
+      </w:pPr>
+      <w:r>
+        <w:rPr>
+          <w:rtl/>
+        </w:rPr>
+        <w:t>מחלקה זו אחראי על ההפניה לכל השירותים החיצוניים שהמערכת מתממשקת איתם.</w:t>
+      </w:r>
+      <w:r>
+        <w:rPr>
+          <w:rtl/>
+        </w:rPr>
+        <w:tab/>
+      </w:r>
+    </w:p>
+    <w:p>
+      <w:pPr>
+        <w:rPr>
+          <w:b/>
+          <w:bCs/>
+          <w:color w:val="FF0000"/>
+          <w:u w:val="single"/>
+          <w:rtl/>
+        </w:rPr>
+      </w:pPr>
+      <w:proofErr w:type="spellStart"/>
+      <w:r>
+        <w:rPr>
+          <w:b/>
+          <w:bCs/>
+          <w:color w:val="FF0000"/>
+          <w:u w:val="single"/>
+        </w:rPr>
+        <w:t>PaymentService</w:t>
+      </w:r>
+      <w:proofErr w:type="spellEnd"/>
+      <w:r>
+        <w:rPr>
+          <w:b/>
+          <w:bCs/>
+          <w:color w:val="FF0000"/>
+          <w:u w:val="single"/>
+          <w:rtl/>
+        </w:rPr>
+        <w:t>:</w:t>
+      </w:r>
+    </w:p>
+    <w:p>
+      <w:pPr>
+        <w:ind w:left="720"/>
+        <w:rPr>
+          <w:rtl/>
+        </w:rPr>
+      </w:pPr>
+      <w:r>
+        <w:rPr>
+          <w:rtl/>
+        </w:rPr>
+        <w:t>מחלקה זו אחראית על ביצוע החיוב של הקונים , מקבלת פרטי משתמש וסכום חיוב ומחזירה האם החיוב בוצע בהצלחה או נדחה.</w:t>
+      </w:r>
+    </w:p>
+    <w:p>
+      <w:pPr>
+        <w:rPr>
+          <w:b/>
+          <w:bCs/>
+          <w:color w:val="FF0000"/>
+          <w:u w:val="single"/>
+          <w:rtl/>
+        </w:rPr>
+      </w:pPr>
+      <w:proofErr w:type="spellStart"/>
+      <w:r>
+        <w:rPr>
+          <w:b/>
+          <w:bCs/>
+          <w:color w:val="FF0000"/>
+          <w:u w:val="single"/>
+        </w:rPr>
+        <w:t>SupplyService</w:t>
+      </w:r>
+      <w:proofErr w:type="spellEnd"/>
+      <w:r>
+        <w:rPr>
+          <w:b/>
+          <w:bCs/>
+          <w:color w:val="FF0000"/>
+          <w:u w:val="single"/>
+          <w:rtl/>
+        </w:rPr>
+        <w:t>:</w:t>
+      </w:r>
+    </w:p>
+    <w:p>
+      <w:pPr>
+        <w:ind w:left="720"/>
+        <w:rPr>
+          <w:rtl/>
+        </w:rPr>
+      </w:pPr>
+      <w:r>
+        <w:rPr>
+          <w:rtl/>
+        </w:rPr>
+        <w:t>מחלקה זו אחראית על ההספקה של המוצרים לאחר הקנייה, מקבלת פרטי אספקה ומחזירה אישור או דחיה על ביצוע השירות.</w:t>
+      </w:r>
+    </w:p>
+    <w:p>
+      <w:pPr>
+        <w:rPr>
+          <w:b/>
+          <w:bCs/>
+          <w:color w:val="FF0000"/>
+          <w:u w:val="single"/>
+          <w:rtl/>
+        </w:rPr>
+      </w:pPr>
+      <w:r>
+        <w:rPr>
+          <w:b/>
+          <w:bCs/>
+          <w:color w:val="FF0000"/>
+          <w:u w:val="single"/>
+        </w:rPr>
+        <w:t>Market</w:t>
+      </w:r>
+      <w:r>
+        <w:rPr>
+          <w:b/>
+          <w:bCs/>
+          <w:color w:val="FF0000"/>
+          <w:u w:val="single"/>
+          <w:rtl/>
+        </w:rPr>
+        <w:t>:</w:t>
+      </w:r>
+    </w:p>
+    <w:p>
+      <w:pPr>
+        <w:ind w:left="720"/>
+        <w:rPr>
+          <w:rtl/>
+        </w:rPr>
+      </w:pPr>
+      <w:r>
+        <w:rPr>
+          <w:rtl/>
+        </w:rPr>
+        <w:t>אחראי על פתיחת מערכת מסחר תקינה. אחראי על הקשר עם שירותים חיצונים ( תשלום ואספקה).</w:t>
+      </w:r>
+    </w:p>
+    <w:p>
+      <w:pPr>
+        <w:rPr>
+          <w:b/>
+          <w:bCs/>
+          <w:color w:val="FF0000"/>
+          <w:u w:val="single"/>
+          <w:rtl/>
+        </w:rPr>
+      </w:pPr>
+      <w:proofErr w:type="spellStart"/>
+      <w:r>
+        <w:rPr>
+          <w:b/>
+          <w:bCs/>
+          <w:color w:val="FF0000"/>
+          <w:u w:val="single"/>
+        </w:rPr>
+        <w:t>UserManager</w:t>
+      </w:r>
+      <w:proofErr w:type="spellEnd"/>
+      <w:r>
+        <w:rPr>
+          <w:b/>
+          <w:bCs/>
+          <w:color w:val="FF0000"/>
+          <w:u w:val="single"/>
+          <w:rtl/>
+        </w:rPr>
+        <w:t>:</w:t>
+      </w:r>
+    </w:p>
+    <w:p>
+      <w:pPr>
+        <w:ind w:left="720"/>
+        <w:rPr>
+          <w:rtl/>
+        </w:rPr>
+      </w:pPr>
+      <w:r>
+        <w:rPr>
+          <w:rtl/>
+        </w:rPr>
+        <w:t>אחראית על ניהול כל המשתמשים במערכת.</w:t>
+      </w:r>
+    </w:p>
+    <w:p>
+      <w:pPr>
+        <w:rPr>
+          <w:b/>
+          <w:bCs/>
+          <w:color w:val="FF0000"/>
+          <w:u w:val="single"/>
+          <w:rtl/>
+        </w:rPr>
+      </w:pPr>
+      <w:proofErr w:type="spellStart"/>
+      <w:r>
+        <w:rPr>
+          <w:b/>
+          <w:bCs/>
+          <w:color w:val="FF0000"/>
+          <w:u w:val="single"/>
+        </w:rPr>
+        <w:t>AlertService</w:t>
+      </w:r>
+      <w:proofErr w:type="spellEnd"/>
+      <w:r>
+        <w:rPr>
+          <w:b/>
+          <w:bCs/>
+          <w:color w:val="FF0000"/>
+          <w:u w:val="single"/>
+          <w:rtl/>
+        </w:rPr>
+        <w:t>:</w:t>
+      </w:r>
+    </w:p>
+    <w:p>
+      <w:pPr>
+        <w:ind w:left="720"/>
+        <w:rPr>
+          <w:rtl/>
+        </w:rPr>
+      </w:pPr>
+      <w:r>
+        <w:rPr>
+          <w:rtl/>
+        </w:rPr>
+        <w:t>אחראית לניהול כל ההודעות(שאלות\פניות\תלונות מנויים, הודעות על מינוי והסרת מינוי, קנייה ומכירה) שעוברת בין המשתמשים בתוך המערכת.</w:t>
+      </w:r>
+    </w:p>
+    <w:p>
+      <w:pPr>
+        <w:rPr>
+          <w:b/>
+          <w:bCs/>
+          <w:color w:val="FF0000"/>
+          <w:u w:val="single"/>
+          <w:rtl/>
+        </w:rPr>
+      </w:pPr>
+      <w:r>
+        <w:rPr>
+          <w:b/>
+          <w:bCs/>
+          <w:color w:val="FF0000"/>
+          <w:u w:val="single"/>
+        </w:rPr>
+        <w:t>User</w:t>
+      </w:r>
+      <w:r>
+        <w:rPr>
+          <w:b/>
+          <w:bCs/>
+          <w:color w:val="FF0000"/>
+          <w:u w:val="single"/>
+          <w:rtl/>
+        </w:rPr>
+        <w:t>:</w:t>
+      </w:r>
+    </w:p>
+    <w:p>
+      <w:pPr>
+        <w:ind w:left="720"/>
+        <w:rPr>
+          <w:rtl/>
+        </w:rPr>
+      </w:pPr>
+      <w:r>
+        <w:rPr>
+          <w:rtl/>
+        </w:rPr>
+        <w:t>אחראי לתחזק נתונים על המשתמשים השונים במערכת המסחר</w:t>
+      </w:r>
+      <w:r>
+        <w:rPr>
+          <w:rtl/>
+        </w:rPr>
+        <w:t>.</w:t>
+      </w:r>
+    </w:p>
+    <w:p>
+      <w:pPr>
+        <w:rPr>
+          <w:b/>
+          <w:bCs/>
+          <w:color w:val="FF0000"/>
+          <w:u w:val="single"/>
+          <w:rtl/>
+        </w:rPr>
+      </w:pPr>
+      <w:proofErr w:type="spellStart"/>
+      <w:r>
+        <w:rPr>
+          <w:b/>
+          <w:bCs/>
+          <w:color w:val="FF0000"/>
+          <w:u w:val="single"/>
+        </w:rPr>
+        <w:t>ShoppingCart</w:t>
+      </w:r>
+      <w:proofErr w:type="spellEnd"/>
+      <w:r>
+        <w:rPr>
+          <w:b/>
+          <w:bCs/>
+          <w:color w:val="FF0000"/>
+          <w:u w:val="single"/>
+          <w:rtl/>
+        </w:rPr>
+        <w:t>:</w:t>
+      </w:r>
+    </w:p>
+    <w:p>
+      <w:pPr>
+        <w:ind w:left="720"/>
+      </w:pPr>
+      <w:r>
+        <w:rPr>
+          <w:rtl/>
+        </w:rPr>
+        <w:t>מחלקה זו תנהל את העגלה של המשתמש שמורכבת מכל הסלים שיש לכל משתמש עם כל החנויות במרקט</w:t>
+      </w:r>
+      <w:r>
+        <w:rPr>
+          <w:rtl/>
+        </w:rPr>
+        <w:t>.</w:t>
+      </w:r>
+    </w:p>
+    <w:p>
+      <w:pPr>
+        <w:rPr>
+          <w:b/>
+          <w:bCs/>
+          <w:color w:val="FF0000"/>
+          <w:u w:val="single"/>
+          <w:rtl/>
+        </w:rPr>
+      </w:pPr>
+      <w:proofErr w:type="spellStart"/>
+      <w:r>
+        <w:rPr>
+          <w:b/>
+          <w:bCs/>
+          <w:color w:val="FF0000"/>
+          <w:u w:val="single"/>
+        </w:rPr>
+        <w:t>ShoppingBag</w:t>
+      </w:r>
+      <w:proofErr w:type="spellEnd"/>
+      <w:r>
+        <w:rPr>
+          <w:b/>
+          <w:bCs/>
+          <w:color w:val="FF0000"/>
+          <w:u w:val="single"/>
+          <w:rtl/>
+        </w:rPr>
+        <w:t>:</w:t>
+      </w:r>
+    </w:p>
+    <w:p>
+      <w:pPr>
+        <w:ind w:left="720"/>
+        <w:rPr>
+          <w:rtl/>
+        </w:rPr>
+      </w:pPr>
+      <w:r>
+        <w:rPr>
+          <w:rtl/>
+        </w:rPr>
+        <w:t>מחלקה זו תנהל את הסל של המשתמש פר חנות , תנהל את המוצרים, מחירים וכמותם לפי ההזמנה של המשתמש בחנות מסוימת.</w:t>
+      </w:r>
+    </w:p>
+    <w:p>
+      <w:pPr>
+        <w:rPr>
+          <w:b/>
+          <w:bCs/>
+          <w:color w:val="FF0000"/>
+          <w:u w:val="single"/>
+          <w:rtl/>
+        </w:rPr>
+      </w:pPr>
+      <w:r>
+        <w:rPr>
+          <w:b/>
+          <w:bCs/>
+          <w:color w:val="FF0000"/>
+          <w:u w:val="single"/>
+        </w:rPr>
+        <w:t>Permission</w:t>
+      </w:r>
+      <w:r>
+        <w:rPr>
+          <w:b/>
+          <w:bCs/>
+          <w:color w:val="FF0000"/>
+          <w:u w:val="single"/>
+          <w:rtl/>
+        </w:rPr>
+        <w:t>:</w:t>
+      </w:r>
+    </w:p>
+    <w:p>
+      <w:pPr>
+        <w:ind w:left="720"/>
+        <w:rPr>
+          <w:rtl/>
+        </w:rPr>
+      </w:pPr>
+      <w:r>
+        <w:rPr>
+          <w:rtl/>
+        </w:rPr>
+        <w:t>אחראית למתן הרשאות לפונקציונליות שונה במערכת לפי סוג ההרשאה – מנהל מערכת, בעל חנות, מנהל חנות.</w:t>
+      </w:r>
+    </w:p>
+    <w:p>
+      <w:pPr>
+        <w:rPr>
+          <w:b/>
+          <w:bCs/>
+          <w:color w:val="FF0000"/>
+          <w:u w:val="single"/>
+          <w:rtl/>
+        </w:rPr>
+      </w:pPr>
+      <w:r>
+        <w:rPr>
+          <w:b/>
+          <w:bCs/>
+          <w:color w:val="FF0000"/>
+          <w:u w:val="single"/>
+        </w:rPr>
+        <w:t>System</w:t>
+      </w:r>
+      <w:r>
+        <w:rPr>
+          <w:b/>
+          <w:bCs/>
+          <w:color w:val="FF0000"/>
+          <w:u w:val="single"/>
+          <w:rtl/>
+        </w:rPr>
+        <w:t>:</w:t>
+      </w:r>
+    </w:p>
+    <w:p>
+      <w:pPr>
+        <w:ind w:left="720"/>
+        <w:rPr>
+          <w:rtl/>
+        </w:rPr>
+      </w:pPr>
+      <w:r>
+        <w:rPr>
+          <w:rtl/>
+        </w:rPr>
+        <w:t>אחראית להרשאות שינתנו למנהל המערכת ( המרקט )</w:t>
+      </w:r>
+      <w:r>
+        <w:rPr>
+          <w:rtl/>
+        </w:rPr>
+        <w:t>.</w:t>
+      </w:r>
+    </w:p>
+    <w:p>
+      <w:pPr>
+        <w:rPr>
+          <w:b/>
+          <w:bCs/>
+          <w:color w:val="FF0000"/>
+          <w:u w:val="single"/>
+          <w:rtl/>
+        </w:rPr>
+      </w:pPr>
+      <w:r>
+        <w:rPr>
+          <w:b/>
+          <w:bCs/>
+          <w:color w:val="FF0000"/>
+          <w:u w:val="single"/>
+        </w:rPr>
+        <w:t>Owner</w:t>
+      </w:r>
+      <w:r>
+        <w:rPr>
+          <w:b/>
+          <w:bCs/>
+          <w:color w:val="FF0000"/>
+          <w:u w:val="single"/>
+          <w:rtl/>
+        </w:rPr>
+        <w:t>:</w:t>
+      </w:r>
+    </w:p>
+    <w:p>
+      <w:pPr>
+        <w:ind w:left="720"/>
+        <w:rPr>
+          <w:rtl/>
+        </w:rPr>
+      </w:pPr>
+      <w:r>
+        <w:rPr>
+          <w:rtl/>
+        </w:rPr>
+        <w:t>אחראית להרשאות שינתנו לבעל חנות</w:t>
+      </w:r>
+      <w:r>
+        <w:rPr>
+          <w:rtl/>
+        </w:rPr>
+        <w:t>.</w:t>
+      </w:r>
+    </w:p>
+    <w:p>
+      <w:pPr>
+        <w:ind w:left="720"/>
+        <w:rPr>
+          <w:rtl/>
+        </w:rPr>
+      </w:pPr>
+    </w:p>
+    <w:p>
+      <w:pPr>
+        <w:rPr>
+          <w:b/>
+          <w:bCs/>
+          <w:color w:val="FF0000"/>
+          <w:u w:val="single"/>
+          <w:rtl/>
+        </w:rPr>
+      </w:pPr>
+      <w:r>
+        <w:rPr>
+          <w:b/>
+          <w:bCs/>
+          <w:color w:val="FF0000"/>
+          <w:u w:val="single"/>
+        </w:rPr>
+        <w:lastRenderedPageBreak/>
+        <w:t>Manager</w:t>
+      </w:r>
+      <w:r>
+        <w:rPr>
+          <w:b/>
+          <w:bCs/>
+          <w:color w:val="FF0000"/>
+          <w:u w:val="single"/>
+          <w:rtl/>
+        </w:rPr>
+        <w:t>:</w:t>
+      </w:r>
+    </w:p>
+    <w:p>
+      <w:pPr>
+        <w:ind w:left="720"/>
+        <w:rPr>
+          <w:rtl/>
+        </w:rPr>
+      </w:pPr>
+      <w:r>
+        <w:rPr>
+          <w:rtl/>
+        </w:rPr>
+        <w:t>אחראית להרשאות שינתנו למנהל חנות</w:t>
+      </w:r>
+      <w:r>
+        <w:rPr>
+          <w:rtl/>
+        </w:rPr>
+        <w:t>.</w:t>
+      </w:r>
+      <w:r>
+        <w:rPr>
+          <w:rtl/>
+        </w:rPr>
+        <w:t xml:space="preserve"> </w:t>
+      </w:r>
+    </w:p>
+    <w:p>
+      <w:pPr>
+        <w:rPr>
+          <w:b/>
+          <w:bCs/>
+          <w:color w:val="FF0000"/>
+          <w:u w:val="single"/>
+          <w:rtl/>
+        </w:rPr>
+      </w:pPr>
+      <w:r>
+        <w:rPr>
+          <w:b/>
+          <w:bCs/>
+          <w:color w:val="FF0000"/>
+          <w:u w:val="single"/>
+        </w:rPr>
+        <w:t>Store</w:t>
+      </w:r>
+      <w:r>
+        <w:rPr>
+          <w:b/>
+          <w:bCs/>
+          <w:color w:val="FF0000"/>
+          <w:u w:val="single"/>
+          <w:rtl/>
+        </w:rPr>
+        <w:t>:</w:t>
+      </w:r>
+    </w:p>
+    <w:p>
+      <w:pPr>
+        <w:ind w:left="720"/>
+        <w:rPr>
+          <w:rtl/>
+        </w:rPr>
+      </w:pPr>
+      <w:r>
+        <w:rPr>
+          <w:rtl/>
+        </w:rPr>
+        <w:t>אחראית על המידע והפונקציונליות של חנות בשוק- הקשר עם המשתמש, האפשרויות קנייה ומכירה בחנות, ותחזיק את המלאי הנוכחי בחנות.</w:t>
+      </w:r>
+    </w:p>
+    <w:p>
+      <w:pPr>
+        <w:rPr>
+          <w:b/>
+          <w:bCs/>
+          <w:color w:val="FF0000"/>
+          <w:u w:val="single"/>
+          <w:rtl/>
+        </w:rPr>
+      </w:pPr>
+      <w:r>
+        <w:rPr>
+          <w:b/>
+          <w:bCs/>
+          <w:color w:val="FF0000"/>
+          <w:u w:val="single"/>
+        </w:rPr>
+        <w:t>History</w:t>
+      </w:r>
+      <w:r>
+        <w:rPr>
+          <w:b/>
+          <w:bCs/>
+          <w:color w:val="FF0000"/>
+          <w:u w:val="single"/>
+          <w:rtl/>
+        </w:rPr>
+        <w:t>:</w:t>
+      </w:r>
+    </w:p>
+    <w:p>
+      <w:pPr>
+        <w:ind w:left="720"/>
+        <w:rPr>
+          <w:rtl/>
+        </w:rPr>
+      </w:pPr>
+      <w:r>
+        <w:rPr>
+          <w:rtl/>
+        </w:rPr>
+        <w:t>תנהל ותשמור את כל הפעולות שנעשו במערכת ( התחברות , כניסה לחנות, קנייה, מכירה ועוד)</w:t>
+      </w:r>
+      <w:r>
+        <w:rPr>
+          <w:rtl/>
+        </w:rPr>
+        <w:t>.</w:t>
+      </w:r>
+    </w:p>
+    <w:p>
+      <w:pPr>
+        <w:rPr>
+          <w:b/>
+          <w:bCs/>
+          <w:color w:val="FF0000"/>
+          <w:u w:val="single"/>
+          <w:rtl/>
+        </w:rPr>
+      </w:pPr>
+      <w:proofErr w:type="spellStart"/>
+      <w:r>
+        <w:rPr>
+          <w:b/>
+          <w:bCs/>
+          <w:color w:val="FF0000"/>
+          <w:u w:val="single"/>
+        </w:rPr>
+        <w:t>BuyStrategy</w:t>
+      </w:r>
+      <w:proofErr w:type="spellEnd"/>
+      <w:r>
+        <w:rPr>
+          <w:b/>
+          <w:bCs/>
+          <w:color w:val="FF0000"/>
+          <w:u w:val="single"/>
+          <w:rtl/>
+        </w:rPr>
+        <w:t>:</w:t>
+      </w:r>
+    </w:p>
+    <w:p>
+      <w:pPr>
+        <w:ind w:left="720"/>
+        <w:rPr>
+          <w:rtl/>
+        </w:rPr>
+      </w:pPr>
+      <w:r>
+        <w:rPr>
+          <w:rtl/>
+        </w:rPr>
+        <w:t xml:space="preserve">ממשק לתבנית עיצוב </w:t>
+      </w:r>
+      <w:r>
+        <w:t>strategy</w:t>
+      </w:r>
+      <w:r>
+        <w:rPr>
+          <w:rtl/>
+        </w:rPr>
+        <w:t xml:space="preserve"> שתגדיר את האפשרויות קנייה.</w:t>
+      </w:r>
+    </w:p>
+    <w:p>
+      <w:pPr>
+        <w:rPr>
+          <w:b/>
+          <w:bCs/>
+          <w:color w:val="FF0000"/>
+          <w:u w:val="single"/>
+          <w:rtl/>
+        </w:rPr>
+      </w:pPr>
+      <w:r>
+        <w:rPr>
+          <w:b/>
+          <w:bCs/>
+          <w:color w:val="FF0000"/>
+          <w:u w:val="single"/>
+        </w:rPr>
+        <w:t>Inventory</w:t>
+      </w:r>
+      <w:r>
+        <w:rPr>
+          <w:b/>
+          <w:bCs/>
+          <w:color w:val="FF0000"/>
+          <w:u w:val="single"/>
+          <w:rtl/>
+        </w:rPr>
+        <w:t>:</w:t>
+      </w:r>
+    </w:p>
+    <w:p>
+      <w:pPr>
+        <w:ind w:left="720"/>
+        <w:rPr>
+          <w:rtl/>
+        </w:rPr>
+      </w:pPr>
+      <w:r>
+        <w:rPr>
+          <w:rtl/>
+        </w:rPr>
+        <w:t xml:space="preserve">אחראית לניהול המלאי של כל חנות, תתמוך בפעולות של בדיקה האם מוצר במלאי, הוספה והסרה של מוצרים במלאי ועוד </w:t>
+      </w:r>
+    </w:p>
+    <w:p>
+      <w:pPr>
+        <w:rPr>
+          <w:b/>
+          <w:bCs/>
+          <w:color w:val="FF0000"/>
+          <w:u w:val="single"/>
+          <w:rtl/>
+        </w:rPr>
+      </w:pPr>
+      <w:proofErr w:type="spellStart"/>
+      <w:r>
+        <w:rPr>
+          <w:b/>
+          <w:bCs/>
+          <w:color w:val="FF0000"/>
+          <w:u w:val="single"/>
+        </w:rPr>
+        <w:t>BuyPolicy</w:t>
+      </w:r>
+      <w:proofErr w:type="spellEnd"/>
+      <w:r>
+        <w:rPr>
+          <w:b/>
+          <w:bCs/>
+          <w:color w:val="FF0000"/>
+          <w:u w:val="single"/>
+          <w:rtl/>
+        </w:rPr>
+        <w:t>:</w:t>
+      </w:r>
+    </w:p>
+    <w:p>
+      <w:pPr>
+        <w:ind w:left="720"/>
+        <w:rPr>
+          <w:rtl/>
+        </w:rPr>
+      </w:pPr>
+      <w:r>
+        <w:rPr>
+          <w:rtl/>
+        </w:rPr>
+        <w:t>אחראית לקבוע מי רשאי לקנות מוצרים בחנות, מהם מסלולי הרכישה האפשריים</w:t>
+      </w:r>
+      <w:r>
+        <w:t xml:space="preserve">, </w:t>
+      </w:r>
+      <w:r>
+        <w:rPr>
+          <w:rtl/>
+        </w:rPr>
+        <w:t>ומהם הכללים החלים עליהם</w:t>
+      </w:r>
+      <w:r>
+        <w:t>.</w:t>
+      </w:r>
+    </w:p>
+    <w:p>
+      <w:pPr>
+        <w:rPr>
+          <w:b/>
+          <w:bCs/>
+          <w:color w:val="FF0000"/>
+          <w:u w:val="single"/>
+          <w:rtl/>
+        </w:rPr>
+      </w:pPr>
+      <w:proofErr w:type="spellStart"/>
+      <w:r>
+        <w:rPr>
+          <w:b/>
+          <w:bCs/>
+          <w:color w:val="FF0000"/>
+          <w:u w:val="single"/>
+        </w:rPr>
+        <w:t>DiscountPolicy</w:t>
+      </w:r>
+      <w:proofErr w:type="spellEnd"/>
+      <w:r>
+        <w:rPr>
+          <w:b/>
+          <w:bCs/>
+          <w:color w:val="FF0000"/>
+          <w:u w:val="single"/>
+          <w:rtl/>
+        </w:rPr>
+        <w:t>:</w:t>
+      </w:r>
+    </w:p>
+    <w:p>
+      <w:pPr>
+        <w:ind w:left="720"/>
+        <w:rPr>
+          <w:rtl/>
+        </w:rPr>
+      </w:pPr>
+      <w:r>
+        <w:rPr>
+          <w:rtl/>
+        </w:rPr>
+        <w:t>אחראית לנהל את סוגי ההנחות השונים בחנות, חוקים להפעלת ההנחות ולשילובם</w:t>
+      </w:r>
+    </w:p>
+    <w:p>
+      <w:pPr>
+        <w:rPr>
+          <w:b/>
+          <w:bCs/>
+          <w:color w:val="FF0000"/>
+          <w:u w:val="single"/>
+          <w:rtl/>
+        </w:rPr>
+      </w:pPr>
+      <w:r>
+        <w:rPr>
+          <w:b/>
+          <w:bCs/>
+          <w:color w:val="FF0000"/>
+          <w:u w:val="single"/>
+        </w:rPr>
+        <w:t>Discount</w:t>
+      </w:r>
+      <w:r>
+        <w:rPr>
+          <w:b/>
+          <w:bCs/>
+          <w:color w:val="FF0000"/>
+          <w:u w:val="single"/>
+          <w:rtl/>
+        </w:rPr>
+        <w:t>:</w:t>
+      </w:r>
+    </w:p>
+    <w:p>
+      <w:pPr>
+        <w:ind w:left="720"/>
+        <w:rPr>
+          <w:rtl/>
+        </w:rPr>
+      </w:pPr>
+      <w:r>
+        <w:rPr>
+          <w:rtl/>
+        </w:rPr>
+        <w:t>אחראית לתחזק כל סוג הנחה ספציפי בחנות .</w:t>
+      </w:r>
+    </w:p>
+    <w:p>
+      <w:pPr>
+        <w:rPr>
+          <w:b/>
+          <w:bCs/>
+          <w:color w:val="FF0000"/>
+          <w:u w:val="single"/>
+          <w:rtl/>
+        </w:rPr>
+      </w:pPr>
+      <w:proofErr w:type="spellStart"/>
+      <w:r>
+        <w:rPr>
+          <w:b/>
+          <w:bCs/>
+          <w:color w:val="FF0000"/>
+          <w:u w:val="single"/>
+        </w:rPr>
+        <w:t>ProductType</w:t>
+      </w:r>
+      <w:proofErr w:type="spellEnd"/>
+      <w:r>
+        <w:rPr>
+          <w:b/>
+          <w:bCs/>
+          <w:color w:val="FF0000"/>
+          <w:u w:val="single"/>
+          <w:rtl/>
+        </w:rPr>
+        <w:t>:</w:t>
+      </w:r>
+    </w:p>
+    <w:p>
+      <w:pPr>
+        <w:ind w:left="720"/>
+        <w:rPr>
+          <w:rtl/>
+        </w:rPr>
+      </w:pPr>
+      <w:r>
+        <w:rPr>
+          <w:rtl/>
+        </w:rPr>
+        <w:t>אחראית לנהל כל סוג מוצר במערכת המסחר, מתחזקת נתונים ומידע על המוצרים</w:t>
+      </w:r>
+      <w:r>
+        <w:rPr>
+          <w:rtl/>
+        </w:rPr>
+        <w:t>.</w:t>
+      </w:r>
+    </w:p>
+    <w:p>
+      <w:pPr>
+        <w:ind w:left="720"/>
+        <w:rPr>
+          <w:rtl/>
+        </w:rPr>
+      </w:pPr>
+    </w:p>
+    <w:p>
+      <w:pPr>
+        <w:ind w:left="720"/>
+      </w:pPr>
+    </w:p>
+    <w:p>
+      <w:pPr>
+        <w:bidi w:val="0"/>
+        <w:jc w:val="center"/>
+        <w:rPr>
+          <w:b/>
+          <w:bCs/>
+          <w:sz w:val="44"/>
+          <w:szCs w:val="44"/>
+        </w:rPr>
+      </w:pPr>
+    </w:p>
+    <w:p>
+      <w:pPr>
+        <w:bidi w:val="0"/>
+        <w:jc w:val="center"/>
+        <w:rPr>
+          <w:b/>
+          <w:bCs/>
+          <w:sz w:val="44"/>
+          <w:szCs w:val="44"/>
+        </w:rPr>
+      </w:pPr>
+    </w:p>
+    <w:p>
+      <w:pPr>
+        <w:bidi w:val="0"/>
+        <w:jc w:val="center"/>
+        <w:rPr>
+          <w:b/>
+          <w:bCs/>
+          <w:sz w:val="44"/>
+          <w:szCs w:val="44"/>
+        </w:rPr>
+      </w:pPr>
+    </w:p>
+    <w:p>
+      <w:pPr>
+        <w:bidi w:val="0"/>
+        <w:jc w:val="center"/>
+        <w:rPr>
+          <w:b/>
+          <w:bCs/>
+          <w:sz w:val="44"/>
+          <w:szCs w:val="44"/>
+        </w:rPr>
+      </w:pPr>
+    </w:p>
+    <w:p>
+      <w:pPr>
+        <w:bidi w:val="0"/>
+        <w:jc w:val="center"/>
+        <w:rPr>
+          <w:b/>
+          <w:bCs/>
+          <w:sz w:val="44"/>
+          <w:szCs w:val="44"/>
+        </w:rPr>
+      </w:pPr>
+    </w:p>
+    <w:p>
+      <w:pPr>
+        <w:bidi w:val="0"/>
+        <w:jc w:val="center"/>
+        <w:rPr>
+          <w:b/>
+          <w:bCs/>
+          <w:sz w:val="44"/>
+          <w:szCs w:val="44"/>
+        </w:rPr>
+      </w:pPr>
+    </w:p>
+    <w:p>
+      <w:pPr>
+        <w:bidi w:val="0"/>
+        <w:jc w:val="center"/>
         <w:rPr>
           <w:b/>
           <w:bCs/>
           <w:sz w:val="44"/>
           <w:szCs w:val="44"/>
           <w:u w:val="single"/>
-          <w:rtl/>
-        </w:rPr>
-        <w:t>הגדרת המחלקות ואחריותן</w:t>
-      </w:r>
-    </w:p>
-    <w:p>
-      <w:pPr>
-        <w:rPr>
-          <w:b/>
-          <w:bCs/>
-          <w:color w:val="FF0000"/>
-          <w:u w:val="single"/>
-          <w:rtl/>
-        </w:rPr>
-      </w:pPr>
-      <w:r>
-        <w:rPr>
-          <w:b/>
-          <w:bCs/>
-          <w:color w:val="FF0000"/>
-          <w:u w:val="single"/>
-        </w:rPr>
-        <w:t>ExternalServices</w:t>
-      </w:r>
-      <w:r>
-        <w:rPr>
-          <w:b/>
-          <w:bCs/>
-          <w:color w:val="FF0000"/>
-          <w:u w:val="single"/>
-          <w:rtl/>
-        </w:rPr>
-        <w:t>:</w:t>
-      </w:r>
-    </w:p>
-    <w:p>
-      <w:pPr>
-        <w:ind w:left="720"/>
-        <w:rPr>
-          <w:rtl/>
-        </w:rPr>
-      </w:pPr>
-      <w:r>
-        <w:rPr>
-          <w:rtl/>
-        </w:rPr>
-        <w:t>מחלקה זו אחראי על ההפניה לכל השירותים החיצוניים שהמערכת מתממשקת איתם.</w:t>
-      </w:r>
-      <w:r>
-        <w:rPr>
-          <w:rtl/>
-        </w:rPr>
-        <w:tab/>
-      </w:r>
-    </w:p>
-    <w:p>
-      <w:pPr>
-        <w:rPr>
-          <w:b/>
-          <w:bCs/>
-          <w:color w:val="FF0000"/>
-          <w:u w:val="single"/>
-          <w:rtl/>
-        </w:rPr>
-      </w:pPr>
-      <w:proofErr w:type="spellStart"/>
-      <w:r>
-        <w:rPr>
-          <w:b/>
-          <w:bCs/>
-          <w:color w:val="FF0000"/>
-          <w:u w:val="single"/>
-        </w:rPr>
-        <w:t>PaymentService</w:t>
-      </w:r>
-      <w:proofErr w:type="spellEnd"/>
-      <w:r>
-        <w:rPr>
-          <w:b/>
-          <w:bCs/>
-          <w:color w:val="FF0000"/>
-          <w:u w:val="single"/>
-          <w:rtl/>
-        </w:rPr>
-        <w:t>:</w:t>
-      </w:r>
-    </w:p>
-    <w:p>
-      <w:pPr>
-        <w:ind w:left="720"/>
-        <w:rPr>
-          <w:rtl/>
-        </w:rPr>
-      </w:pPr>
-      <w:r>
-        <w:rPr>
-          <w:rtl/>
-        </w:rPr>
-        <w:t>מחלקה זו אחראית על ביצוע החיוב של הקונים , מקבלת פרטי משתמש וסכום חיוב ומחזירה האם החיוב בוצע בהצלחה או נדחה.</w:t>
-      </w:r>
-    </w:p>
-    <w:p>
-      <w:pPr>
-        <w:rPr>
-          <w:b/>
-          <w:bCs/>
-          <w:color w:val="FF0000"/>
-          <w:u w:val="single"/>
-          <w:rtl/>
-        </w:rPr>
-      </w:pPr>
-      <w:proofErr w:type="spellStart"/>
-      <w:r>
-        <w:rPr>
-          <w:b/>
-          <w:bCs/>
-          <w:color w:val="FF0000"/>
-          <w:u w:val="single"/>
-        </w:rPr>
-        <w:t>SupplyService</w:t>
-      </w:r>
-      <w:proofErr w:type="spellEnd"/>
-      <w:r>
-        <w:rPr>
-          <w:b/>
-          <w:bCs/>
-          <w:color w:val="FF0000"/>
-          <w:u w:val="single"/>
-          <w:rtl/>
-        </w:rPr>
-        <w:t>:</w:t>
-      </w:r>
-    </w:p>
-    <w:p>
-      <w:pPr>
-        <w:ind w:left="720"/>
-        <w:rPr>
-          <w:rtl/>
-        </w:rPr>
-      </w:pPr>
-      <w:r>
-        <w:rPr>
-          <w:rtl/>
-        </w:rPr>
-        <w:t>מחלקה זו אחראית על ההספקה של המוצרים לאחר הקנייה, מקבלת פרטי אספקה ומחזירה אישור או דחיה על ביצוע השירות.</w:t>
-      </w:r>
-    </w:p>
-    <w:p>
-      <w:pPr>
-        <w:rPr>
-          <w:b/>
-          <w:bCs/>
-          <w:color w:val="FF0000"/>
-          <w:u w:val="single"/>
-          <w:rtl/>
-        </w:rPr>
-      </w:pPr>
-      <w:r>
-        <w:rPr>
-          <w:b/>
-          <w:bCs/>
-          <w:color w:val="FF0000"/>
-          <w:u w:val="single"/>
-        </w:rPr>
-        <w:t>Market</w:t>
-      </w:r>
-      <w:r>
-        <w:rPr>
-          <w:b/>
-          <w:bCs/>
-          <w:color w:val="FF0000"/>
-          <w:u w:val="single"/>
-          <w:rtl/>
-        </w:rPr>
-        <w:t>:</w:t>
-      </w:r>
-    </w:p>
-    <w:p>
-      <w:pPr>
-        <w:ind w:left="720"/>
-        <w:rPr>
-          <w:rtl/>
-        </w:rPr>
-      </w:pPr>
-      <w:r>
-        <w:rPr>
-          <w:rtl/>
-        </w:rPr>
-        <w:t>אחראי על פתיחת מערכת מסחר תקינה. אחראי על הקשר עם שירותים חיצונים ( תשלום ואספקה).</w:t>
-      </w:r>
-    </w:p>
-    <w:p>
-      <w:pPr>
-        <w:rPr>
-          <w:b/>
-          <w:bCs/>
-          <w:color w:val="FF0000"/>
-          <w:u w:val="single"/>
-          <w:rtl/>
-        </w:rPr>
-      </w:pPr>
-      <w:proofErr w:type="spellStart"/>
-      <w:r>
-        <w:rPr>
-          <w:b/>
-          <w:bCs/>
-          <w:color w:val="FF0000"/>
-          <w:u w:val="single"/>
-        </w:rPr>
-        <w:t>UserManager</w:t>
-      </w:r>
-      <w:proofErr w:type="spellEnd"/>
-      <w:r>
-        <w:rPr>
-          <w:b/>
-          <w:bCs/>
-          <w:color w:val="FF0000"/>
-          <w:u w:val="single"/>
-          <w:rtl/>
-        </w:rPr>
-        <w:t>:</w:t>
-      </w:r>
-    </w:p>
-    <w:p>
-      <w:pPr>
-        <w:ind w:left="720"/>
-        <w:rPr>
-          <w:rtl/>
-        </w:rPr>
-      </w:pPr>
-      <w:r>
-        <w:rPr>
-          <w:rtl/>
-        </w:rPr>
-        <w:t>אחראית על ניהול כל המשתמשים במערכת.</w:t>
-      </w:r>
-    </w:p>
-    <w:p>
-      <w:pPr>
-        <w:rPr>
-          <w:b/>
-          <w:bCs/>
-          <w:color w:val="FF0000"/>
-          <w:u w:val="single"/>
-          <w:rtl/>
-        </w:rPr>
-      </w:pPr>
-      <w:proofErr w:type="spellStart"/>
-      <w:r>
-        <w:rPr>
-          <w:b/>
-          <w:bCs/>
-          <w:color w:val="FF0000"/>
-          <w:u w:val="single"/>
-        </w:rPr>
-        <w:t>AlertService</w:t>
-      </w:r>
-      <w:proofErr w:type="spellEnd"/>
-      <w:r>
-        <w:rPr>
-          <w:b/>
-          <w:bCs/>
-          <w:color w:val="FF0000"/>
-          <w:u w:val="single"/>
-          <w:rtl/>
-        </w:rPr>
-        <w:t>:</w:t>
-      </w:r>
-    </w:p>
-    <w:p>
-      <w:pPr>
-        <w:ind w:left="720"/>
-        <w:rPr>
-          <w:rtl/>
-        </w:rPr>
-      </w:pPr>
-      <w:r>
-        <w:rPr>
-          <w:rtl/>
-        </w:rPr>
-        <w:t>אחראית לניהול כל ההודעות(שאלות\פניות\תלונות מנויים, הודעות על מינוי והסרת מינוי, קנייה ומכירה) שעוברת בין המשתמשים בתוך המערכת.</w:t>
-      </w:r>
-    </w:p>
-    <w:p>
-      <w:pPr>
-        <w:rPr>
-          <w:b/>
-          <w:bCs/>
-          <w:color w:val="FF0000"/>
-          <w:u w:val="single"/>
-          <w:rtl/>
-        </w:rPr>
-      </w:pPr>
-      <w:r>
-        <w:rPr>
-          <w:b/>
-          <w:bCs/>
-          <w:color w:val="FF0000"/>
-          <w:u w:val="single"/>
-        </w:rPr>
-        <w:t>User</w:t>
-      </w:r>
-      <w:r>
-        <w:rPr>
-          <w:b/>
-          <w:bCs/>
-          <w:color w:val="FF0000"/>
-          <w:u w:val="single"/>
-          <w:rtl/>
-        </w:rPr>
-        <w:t>:</w:t>
-      </w:r>
-    </w:p>
-    <w:p>
-      <w:pPr>
-        <w:ind w:left="720"/>
-        <w:rPr>
-          <w:rtl/>
-        </w:rPr>
-      </w:pPr>
-      <w:r>
-        <w:rPr>
-          <w:rtl/>
-        </w:rPr>
-        <w:t>אחראי לתחזק נתונים על המשתמשים השונים במערכת המסחר</w:t>
-      </w:r>
-      <w:r>
-        <w:rPr>
-          <w:rtl/>
-        </w:rPr>
-        <w:t>.</w:t>
-      </w:r>
-    </w:p>
-    <w:p>
-      <w:pPr>
-        <w:rPr>
-          <w:b/>
-          <w:bCs/>
-          <w:color w:val="FF0000"/>
-          <w:u w:val="single"/>
-          <w:rtl/>
-        </w:rPr>
-      </w:pPr>
-      <w:proofErr w:type="spellStart"/>
-      <w:r>
-        <w:rPr>
-          <w:b/>
-          <w:bCs/>
-          <w:color w:val="FF0000"/>
-          <w:u w:val="single"/>
-        </w:rPr>
-        <w:t>ShoppingCart</w:t>
-      </w:r>
-      <w:proofErr w:type="spellEnd"/>
-      <w:r>
-        <w:rPr>
-          <w:b/>
-          <w:bCs/>
-          <w:color w:val="FF0000"/>
-          <w:u w:val="single"/>
-          <w:rtl/>
-        </w:rPr>
-        <w:t>:</w:t>
-      </w:r>
-    </w:p>
-    <w:p>
-      <w:pPr>
-        <w:ind w:left="720"/>
-      </w:pPr>
-      <w:r>
-        <w:rPr>
-          <w:rtl/>
-        </w:rPr>
-        <w:t>מחלקה זו תנהל את העגלה של המשתמש שמורכבת מכל הסלים שיש לכל משתמש עם כל החנויות במרקט</w:t>
-      </w:r>
-      <w:r>
-        <w:rPr>
-          <w:rtl/>
-        </w:rPr>
-        <w:t>.</w:t>
-      </w:r>
-    </w:p>
-    <w:p>
-      <w:pPr>
-        <w:rPr>
-          <w:b/>
-          <w:bCs/>
-          <w:color w:val="FF0000"/>
-          <w:u w:val="single"/>
-          <w:rtl/>
-        </w:rPr>
-      </w:pPr>
-      <w:proofErr w:type="spellStart"/>
-      <w:r>
-        <w:rPr>
-          <w:b/>
-          <w:bCs/>
-          <w:color w:val="FF0000"/>
-          <w:u w:val="single"/>
-        </w:rPr>
-        <w:t>ShoppingBag</w:t>
-      </w:r>
-      <w:proofErr w:type="spellEnd"/>
-      <w:r>
-        <w:rPr>
-          <w:b/>
-          <w:bCs/>
-          <w:color w:val="FF0000"/>
-          <w:u w:val="single"/>
-          <w:rtl/>
-        </w:rPr>
-        <w:t>:</w:t>
-      </w:r>
-    </w:p>
-    <w:p>
-      <w:pPr>
-        <w:ind w:left="720"/>
-        <w:rPr>
-          <w:rtl/>
-        </w:rPr>
-      </w:pPr>
-      <w:r>
-        <w:rPr>
-          <w:rtl/>
-        </w:rPr>
-        <w:t>מחלקה זו תנהל את הסל של המשתמש פר חנות , תנהל את המוצרים, מחירים וכמותם לפי ההזמנה של המשתמש בחנות מסוימת.</w:t>
-      </w:r>
-    </w:p>
-    <w:p>
-      <w:pPr>
-        <w:rPr>
-          <w:b/>
-          <w:bCs/>
-          <w:color w:val="FF0000"/>
-          <w:u w:val="single"/>
-          <w:rtl/>
-        </w:rPr>
-      </w:pPr>
-      <w:r>
-        <w:rPr>
-          <w:b/>
-          <w:bCs/>
-          <w:color w:val="FF0000"/>
-          <w:u w:val="single"/>
-        </w:rPr>
-        <w:t>Permission</w:t>
-      </w:r>
-      <w:r>
-        <w:rPr>
-          <w:b/>
-          <w:bCs/>
-          <w:color w:val="FF0000"/>
-          <w:u w:val="single"/>
-          <w:rtl/>
-        </w:rPr>
-        <w:t>:</w:t>
-      </w:r>
-    </w:p>
-    <w:p>
-      <w:pPr>
-        <w:ind w:left="720"/>
-        <w:rPr>
-          <w:rtl/>
-        </w:rPr>
-      </w:pPr>
-      <w:r>
-        <w:rPr>
-          <w:rtl/>
-        </w:rPr>
-        <w:t>אחראית למתן הרשאות לפונקציונליות שונה במערכת לפי סוג ההרשאה – מנהל מערכת, בעל חנות, מנהל חנות.</w:t>
-      </w:r>
-    </w:p>
-    <w:p>
-      <w:pPr>
-        <w:rPr>
-          <w:b/>
-          <w:bCs/>
-          <w:color w:val="FF0000"/>
-          <w:u w:val="single"/>
-          <w:rtl/>
-        </w:rPr>
-      </w:pPr>
-      <w:r>
-        <w:rPr>
-          <w:b/>
-          <w:bCs/>
-          <w:color w:val="FF0000"/>
-          <w:u w:val="single"/>
-        </w:rPr>
-        <w:t>System</w:t>
-      </w:r>
-      <w:r>
-        <w:rPr>
-          <w:b/>
-          <w:bCs/>
-          <w:color w:val="FF0000"/>
-          <w:u w:val="single"/>
-          <w:rtl/>
-        </w:rPr>
-        <w:t>:</w:t>
-      </w:r>
-    </w:p>
-    <w:p>
-      <w:pPr>
-        <w:ind w:left="720"/>
-        <w:rPr>
-          <w:rtl/>
-        </w:rPr>
-      </w:pPr>
-      <w:r>
-        <w:rPr>
-          <w:rtl/>
-        </w:rPr>
-        <w:t>אחראית להרשאות שינתנו למנהל המערכת ( המרקט )</w:t>
-      </w:r>
-      <w:r>
-        <w:rPr>
-          <w:rtl/>
-        </w:rPr>
-        <w:t>.</w:t>
-      </w:r>
-    </w:p>
-    <w:p>
-      <w:pPr>
-        <w:rPr>
-          <w:b/>
-          <w:bCs/>
-          <w:color w:val="FF0000"/>
-          <w:u w:val="single"/>
-          <w:rtl/>
-        </w:rPr>
-      </w:pPr>
-      <w:r>
-        <w:rPr>
-          <w:b/>
-          <w:bCs/>
-          <w:color w:val="FF0000"/>
-          <w:u w:val="single"/>
-        </w:rPr>
-        <w:lastRenderedPageBreak/>
-        <w:t>Owner</w:t>
-      </w:r>
-      <w:r>
-        <w:rPr>
-          <w:b/>
-          <w:bCs/>
-          <w:color w:val="FF0000"/>
-          <w:u w:val="single"/>
-          <w:rtl/>
-        </w:rPr>
-        <w:t>:</w:t>
-      </w:r>
-    </w:p>
-    <w:p>
-      <w:pPr>
-        <w:ind w:left="720"/>
-        <w:rPr>
-          <w:rtl/>
-        </w:rPr>
-      </w:pPr>
-      <w:r>
-        <w:rPr>
-          <w:rtl/>
-        </w:rPr>
-        <w:t>אחראית להרשאות שינתנו לבעל חנות</w:t>
-      </w:r>
-      <w:r>
-        <w:rPr>
-          <w:rtl/>
-        </w:rPr>
-        <w:t>.</w:t>
-      </w:r>
-    </w:p>
-    <w:p>
-      <w:pPr>
-        <w:ind w:left="720"/>
-        <w:rPr>
-          <w:rtl/>
-        </w:rPr>
-      </w:pPr>
-    </w:p>
-    <w:p>
-      <w:pPr>
-        <w:rPr>
-          <w:b/>
-          <w:bCs/>
-          <w:color w:val="FF0000"/>
-          <w:u w:val="single"/>
-          <w:rtl/>
-        </w:rPr>
-      </w:pPr>
-      <w:r>
-        <w:rPr>
-          <w:b/>
-          <w:bCs/>
-          <w:color w:val="FF0000"/>
-          <w:u w:val="single"/>
-        </w:rPr>
-        <w:t>Manager</w:t>
-      </w:r>
-      <w:r>
-        <w:rPr>
-          <w:b/>
-          <w:bCs/>
-          <w:color w:val="FF0000"/>
-          <w:u w:val="single"/>
-          <w:rtl/>
-        </w:rPr>
-        <w:t>:</w:t>
-      </w:r>
-    </w:p>
-    <w:p>
-      <w:pPr>
-        <w:ind w:left="720"/>
-        <w:rPr>
-          <w:rtl/>
-        </w:rPr>
-      </w:pPr>
-      <w:r>
-        <w:rPr>
-          <w:rtl/>
-        </w:rPr>
-        <w:t>אחראית להרשאות שינתנו למנהל חנות</w:t>
-      </w:r>
-      <w:r>
-        <w:rPr>
-          <w:rtl/>
-        </w:rPr>
-        <w:t>.</w:t>
-      </w:r>
-      <w:r>
-        <w:rPr>
-          <w:rtl/>
-        </w:rPr>
-        <w:t xml:space="preserve"> </w:t>
-      </w:r>
-    </w:p>
-    <w:p>
-      <w:pPr>
-        <w:rPr>
-          <w:b/>
-          <w:bCs/>
-          <w:color w:val="FF0000"/>
-          <w:u w:val="single"/>
-          <w:rtl/>
-        </w:rPr>
-      </w:pPr>
-      <w:r>
-        <w:rPr>
-          <w:b/>
-          <w:bCs/>
-          <w:color w:val="FF0000"/>
-          <w:u w:val="single"/>
-        </w:rPr>
-        <w:t>Store</w:t>
-      </w:r>
-      <w:r>
-        <w:rPr>
-          <w:b/>
-          <w:bCs/>
-          <w:color w:val="FF0000"/>
-          <w:u w:val="single"/>
-          <w:rtl/>
-        </w:rPr>
-        <w:t>:</w:t>
-      </w:r>
-    </w:p>
-    <w:p>
-      <w:pPr>
-        <w:ind w:left="720"/>
-        <w:rPr>
-          <w:rtl/>
-        </w:rPr>
-      </w:pPr>
-      <w:r>
-        <w:rPr>
-          <w:rtl/>
-        </w:rPr>
-        <w:t>אחראית על המידע והפונקציונליות של חנות בשוק- הקשר עם המשתמש, האפשרויות קנייה ומכירה בחנות, ותחזיק את המלאי הנוכחי בחנות.</w:t>
-      </w:r>
-    </w:p>
-    <w:p>
-      <w:pPr>
-        <w:rPr>
-          <w:b/>
-          <w:bCs/>
-          <w:color w:val="FF0000"/>
-          <w:u w:val="single"/>
-          <w:rtl/>
-        </w:rPr>
-      </w:pPr>
-      <w:r>
-        <w:rPr>
-          <w:b/>
-          <w:bCs/>
-          <w:color w:val="FF0000"/>
-          <w:u w:val="single"/>
-        </w:rPr>
-        <w:t>History</w:t>
-      </w:r>
-      <w:r>
-        <w:rPr>
-          <w:b/>
-          <w:bCs/>
-          <w:color w:val="FF0000"/>
-          <w:u w:val="single"/>
-          <w:rtl/>
-        </w:rPr>
-        <w:t>:</w:t>
-      </w:r>
-    </w:p>
-    <w:p>
-      <w:pPr>
-        <w:ind w:left="720"/>
-        <w:rPr>
-          <w:rtl/>
-        </w:rPr>
-      </w:pPr>
-      <w:r>
-        <w:rPr>
-          <w:rtl/>
-        </w:rPr>
-        <w:t>תנהל ותשמור את כל הפעולות שנעשו במערכת ( התחברות , כניסה לחנות, קנייה, מכירה ועוד)</w:t>
-      </w:r>
-      <w:r>
-        <w:rPr>
-          <w:rtl/>
-        </w:rPr>
-        <w:t>.</w:t>
-      </w:r>
-    </w:p>
-    <w:p>
-      <w:pPr>
-        <w:rPr>
-          <w:b/>
-          <w:bCs/>
-          <w:color w:val="FF0000"/>
-          <w:u w:val="single"/>
-          <w:rtl/>
-        </w:rPr>
-      </w:pPr>
-      <w:proofErr w:type="spellStart"/>
-      <w:r>
-        <w:rPr>
-          <w:b/>
-          <w:bCs/>
-          <w:color w:val="FF0000"/>
-          <w:u w:val="single"/>
-        </w:rPr>
-        <w:t>BuyStrategy</w:t>
-      </w:r>
-      <w:proofErr w:type="spellEnd"/>
-      <w:r>
-        <w:rPr>
-          <w:b/>
-          <w:bCs/>
-          <w:color w:val="FF0000"/>
-          <w:u w:val="single"/>
-          <w:rtl/>
-        </w:rPr>
-        <w:t>:</w:t>
-      </w:r>
-    </w:p>
-    <w:p>
-      <w:pPr>
-        <w:ind w:left="720"/>
-        <w:rPr>
-          <w:rtl/>
-        </w:rPr>
-      </w:pPr>
-      <w:r>
-        <w:rPr>
-          <w:rtl/>
-        </w:rPr>
-        <w:t xml:space="preserve">ממשק לתבנית עיצוב </w:t>
-      </w:r>
-      <w:r>
-        <w:t>strategy</w:t>
-      </w:r>
-      <w:r>
-        <w:rPr>
-          <w:rtl/>
-        </w:rPr>
-        <w:t xml:space="preserve"> שתגדיר את האפשרויות קנייה.</w:t>
-      </w:r>
-    </w:p>
-    <w:p>
-      <w:pPr>
-        <w:rPr>
-          <w:b/>
-          <w:bCs/>
-          <w:color w:val="FF0000"/>
-          <w:u w:val="single"/>
-          <w:rtl/>
-        </w:rPr>
-      </w:pPr>
-      <w:r>
-        <w:rPr>
-          <w:b/>
-          <w:bCs/>
-          <w:color w:val="FF0000"/>
-          <w:u w:val="single"/>
-        </w:rPr>
-        <w:t>Inventory</w:t>
-      </w:r>
-      <w:r>
-        <w:rPr>
-          <w:b/>
-          <w:bCs/>
-          <w:color w:val="FF0000"/>
-          <w:u w:val="single"/>
-          <w:rtl/>
-        </w:rPr>
-        <w:t>:</w:t>
-      </w:r>
-    </w:p>
-    <w:p>
-      <w:pPr>
-        <w:ind w:left="720"/>
-        <w:rPr>
-          <w:rtl/>
-        </w:rPr>
-      </w:pPr>
-      <w:r>
-        <w:rPr>
-          <w:rtl/>
-        </w:rPr>
-        <w:t xml:space="preserve">אחראית לניהול המלאי של כל חנות, תתמוך בפעולות של בדיקה האם מוצר במלאי, הוספה והסרה של מוצרים במלאי ועוד </w:t>
-      </w:r>
-    </w:p>
-    <w:p>
-      <w:pPr>
-        <w:rPr>
-          <w:b/>
-          <w:bCs/>
-          <w:color w:val="FF0000"/>
-          <w:u w:val="single"/>
-          <w:rtl/>
-        </w:rPr>
-      </w:pPr>
-      <w:proofErr w:type="spellStart"/>
-      <w:r>
-        <w:rPr>
-          <w:b/>
-          <w:bCs/>
-          <w:color w:val="FF0000"/>
-          <w:u w:val="single"/>
-        </w:rPr>
-        <w:t>BuyPolicy</w:t>
-      </w:r>
-      <w:proofErr w:type="spellEnd"/>
-      <w:r>
-        <w:rPr>
-          <w:b/>
-          <w:bCs/>
-          <w:color w:val="FF0000"/>
-          <w:u w:val="single"/>
-          <w:rtl/>
-        </w:rPr>
-        <w:t>:</w:t>
-      </w:r>
-    </w:p>
-    <w:p>
-      <w:pPr>
-        <w:ind w:left="720"/>
-        <w:rPr>
-          <w:rtl/>
-        </w:rPr>
-      </w:pPr>
-      <w:r>
-        <w:rPr>
-          <w:rtl/>
-        </w:rPr>
-        <w:t>אחראית לקבוע מי רשאי לקנות מוצרים בחנות, מהם מסלולי הרכישה האפשריים</w:t>
-      </w:r>
-      <w:r>
-        <w:t xml:space="preserve">, </w:t>
-      </w:r>
-      <w:r>
-        <w:rPr>
-          <w:rtl/>
-        </w:rPr>
-        <w:t>ומהם הכללים החלים עליהם</w:t>
-      </w:r>
-      <w:r>
-        <w:t>.</w:t>
-      </w:r>
-    </w:p>
-    <w:p>
-      <w:pPr>
-        <w:rPr>
-          <w:b/>
-          <w:bCs/>
-          <w:color w:val="FF0000"/>
-          <w:u w:val="single"/>
-          <w:rtl/>
-        </w:rPr>
-      </w:pPr>
-      <w:proofErr w:type="spellStart"/>
-      <w:r>
-        <w:rPr>
-          <w:b/>
-          <w:bCs/>
-          <w:color w:val="FF0000"/>
-          <w:u w:val="single"/>
-        </w:rPr>
-        <w:t>DiscountPolicy</w:t>
-      </w:r>
-      <w:proofErr w:type="spellEnd"/>
-      <w:r>
-        <w:rPr>
-          <w:b/>
-          <w:bCs/>
-          <w:color w:val="FF0000"/>
-          <w:u w:val="single"/>
-          <w:rtl/>
-        </w:rPr>
-        <w:t>:</w:t>
-      </w:r>
-    </w:p>
-    <w:p>
-      <w:pPr>
-        <w:ind w:left="720"/>
-        <w:rPr>
-          <w:rtl/>
-        </w:rPr>
-      </w:pPr>
-      <w:r>
-        <w:rPr>
-          <w:rtl/>
-        </w:rPr>
-        <w:t>אחראית לנהל את סוגי ההנחות השונים בחנות, חוקים להפעלת ההנחות ולשילובם</w:t>
-      </w:r>
-    </w:p>
-    <w:p>
-      <w:pPr>
-        <w:rPr>
-          <w:b/>
-          <w:bCs/>
-          <w:color w:val="FF0000"/>
-          <w:u w:val="single"/>
-          <w:rtl/>
-        </w:rPr>
-      </w:pPr>
-      <w:r>
-        <w:rPr>
-          <w:b/>
-          <w:bCs/>
-          <w:color w:val="FF0000"/>
-          <w:u w:val="single"/>
-        </w:rPr>
-        <w:t>Discount</w:t>
-      </w:r>
-      <w:r>
-        <w:rPr>
-          <w:b/>
-          <w:bCs/>
-          <w:color w:val="FF0000"/>
-          <w:u w:val="single"/>
-          <w:rtl/>
-        </w:rPr>
-        <w:t>:</w:t>
-      </w:r>
-    </w:p>
-    <w:p>
-      <w:pPr>
-        <w:ind w:left="720"/>
-        <w:rPr>
-          <w:rtl/>
-        </w:rPr>
-      </w:pPr>
-      <w:r>
-        <w:rPr>
-          <w:rtl/>
-        </w:rPr>
-        <w:t>אחראית לתחזק כל סוג הנחה ספציפי בחנות .</w:t>
-      </w:r>
-    </w:p>
-    <w:p>
-      <w:pPr>
-        <w:rPr>
-          <w:b/>
-          <w:bCs/>
-          <w:color w:val="FF0000"/>
-          <w:u w:val="single"/>
-          <w:rtl/>
-        </w:rPr>
-      </w:pPr>
-      <w:proofErr w:type="spellStart"/>
-      <w:r>
-        <w:rPr>
-          <w:b/>
-          <w:bCs/>
-          <w:color w:val="FF0000"/>
-          <w:u w:val="single"/>
-        </w:rPr>
-        <w:t>ProductType</w:t>
-      </w:r>
-      <w:proofErr w:type="spellEnd"/>
-      <w:r>
-        <w:rPr>
-          <w:b/>
-          <w:bCs/>
-          <w:color w:val="FF0000"/>
-          <w:u w:val="single"/>
-          <w:rtl/>
-        </w:rPr>
-        <w:t>:</w:t>
-      </w:r>
-    </w:p>
-    <w:p>
-      <w:pPr>
-        <w:ind w:left="720"/>
-        <w:rPr>
-          <w:rtl/>
-        </w:rPr>
-      </w:pPr>
-      <w:r>
-        <w:rPr>
-          <w:rtl/>
-        </w:rPr>
-        <w:t>אחראית לנהל כל סוג מוצר במערכת המסחר, מתחזקת נתונים ומידע על המוצרים</w:t>
-      </w:r>
-      <w:r>
-        <w:rPr>
-          <w:rtl/>
-        </w:rPr>
-        <w:t>.</w:t>
-      </w:r>
-    </w:p>
-    <w:p>
-      <w:pPr>
-        <w:ind w:left="720"/>
-        <w:rPr>
-          <w:rtl/>
-        </w:rPr>
-      </w:pPr>
-    </w:p>
-    <w:p>
-      <w:pPr>
-        <w:ind w:left="720"/>
-      </w:pPr>
-    </w:p>
-    <w:p>
-      <w:pPr>
-        <w:bidi w:val="0"/>
-        <w:jc w:val="center"/>
-        <w:rPr>
-          <w:b/>
-          <w:bCs/>
-          <w:sz w:val="44"/>
-          <w:szCs w:val="44"/>
-        </w:rPr>
-      </w:pPr>
-    </w:p>
-    <w:p>
-      <w:pPr>
-        <w:bidi w:val="0"/>
-        <w:jc w:val="center"/>
-        <w:rPr>
-          <w:b/>
-          <w:bCs/>
-          <w:sz w:val="44"/>
-          <w:szCs w:val="44"/>
-        </w:rPr>
-      </w:pPr>
-    </w:p>
-    <w:p>
-      <w:pPr>
-        <w:bidi w:val="0"/>
-        <w:jc w:val="center"/>
-        <w:rPr>
-          <w:b/>
-          <w:bCs/>
-          <w:sz w:val="44"/>
-          <w:szCs w:val="44"/>
-        </w:rPr>
-      </w:pPr>
-    </w:p>
-    <w:p>
-      <w:pPr>
-        <w:bidi w:val="0"/>
-        <w:jc w:val="center"/>
-        <w:rPr>
-          <w:b/>
-          <w:bCs/>
-          <w:sz w:val="44"/>
-          <w:szCs w:val="44"/>
-        </w:rPr>
-      </w:pPr>
-    </w:p>
-    <w:p>
-      <w:pPr>
-        <w:bidi w:val="0"/>
-        <w:jc w:val="center"/>
-        <w:rPr>
-          <w:b/>
-          <w:bCs/>
-          <w:sz w:val="44"/>
-          <w:szCs w:val="44"/>
-        </w:rPr>
-      </w:pPr>
-    </w:p>
-    <w:p>
-      <w:pPr>
-        <w:bidi w:val="0"/>
-        <w:jc w:val="center"/>
-        <w:rPr>
-          <w:b/>
-          <w:bCs/>
-          <w:sz w:val="44"/>
-          <w:szCs w:val="44"/>
-        </w:rPr>
-      </w:pPr>
-    </w:p>
-    <w:p>
-      <w:pPr>
-        <w:bidi w:val="0"/>
-        <w:jc w:val="center"/>
+        </w:rPr>
+      </w:pPr>
+      <w:r>
         <w:rPr>
           <w:b/>
           <w:bCs/>
           <w:sz w:val="44"/>
           <w:szCs w:val="44"/>
           <w:u w:val="single"/>
-        </w:rPr>
-      </w:pPr>
-      <w:r>
-        <w:rPr>
-          <w:b/>
-          <w:bCs/>
-          <w:sz w:val="44"/>
-          <w:szCs w:val="44"/>
-          <w:u w:val="single"/>
-          <w:rtl/>
-        </w:rPr>
+          <w:rtl/>
+        </w:rPr>
+        <w:lastRenderedPageBreak/>
         <w:t>דיאגרמת ארכיטקטורה</w:t>
       </w:r>
     </w:p>
@@ -1969,6 +1952,7 @@
           <w:u w:val="single"/>
           <w:rtl/>
         </w:rPr>
+        <w:lastRenderedPageBreak/>
         <w:t>הטלת אחריות לקיום אילוצי נכונות</w:t>
       </w:r>
     </w:p>
@@ -3906,6 +3890,7 @@
           <w:u w:val="single"/>
           <w:rtl/>
         </w:rPr>
+        <w:lastRenderedPageBreak/>
         <w:t>מילון מונחים</w:t>
       </w:r>
     </w:p>
@@ -5009,7 +4994,6 @@
           <w:color w:val="FF0000"/>
           <w:u w:val="single"/>
         </w:rPr>
-        <w:lastRenderedPageBreak/>
         <w:t>Permission</w:t>
       </w:r>
       <w:r>
@@ -5439,6 +5423,7 @@
           <w:u w:val="single"/>
           <w:rtl/>
         </w:rPr>
+        <w:lastRenderedPageBreak/>
         <w:t>תרחישי שימוש</w:t>
       </w:r>
     </w:p>
@@ -6179,6 +6164,7 @@
         <w:rPr>
           <w:rtl/>
         </w:rPr>
+        <w:lastRenderedPageBreak/>
         <w:t xml:space="preserve">1.2 </w:t>
       </w:r>
       <w:r>
@@ -7111,7 +7097,6 @@
         <w:rPr>
           <w:rtl/>
         </w:rPr>
-        <w:lastRenderedPageBreak/>
         <w:t>המערכת בודקת שפרטי השירות החדש תקינים.</w:t>
       </w:r>
     </w:p>
@@ -7152,6 +7137,7 @@
           <w:bCs/>
           <w:rtl/>
         </w:rPr>
+        <w:lastRenderedPageBreak/>
         <w:t>תחרישים חלופיים</w:t>
       </w:r>
       <w:r>
@@ -8015,7 +8001,6 @@
           <w:rFonts w:hint="cs"/>
           <w:rtl/>
         </w:rPr>
-        <w:lastRenderedPageBreak/>
         <w:t>אחד ה</w:t>
       </w:r>
       <w:r>
@@ -8086,6 +8071,7 @@
           <w:bCs/>
           <w:rtl/>
         </w:rPr>
+        <w:lastRenderedPageBreak/>
         <w:t>תרחישי קבלה:</w:t>
       </w:r>
     </w:p>
@@ -9000,7 +8986,6 @@
                 <w:szCs w:val="24"/>
                 <w:rtl/>
               </w:rPr>
-              <w:lastRenderedPageBreak/>
               <w:t>המערכת תציג הודעת  שגיאה.</w:t>
             </w:r>
           </w:p>
@@ -9075,6 +9060,7 @@
         <w:rPr>
           <w:rtl/>
         </w:rPr>
+        <w:lastRenderedPageBreak/>
         <w:t xml:space="preserve">1.5 </w:t>
       </w:r>
       <w:r>
@@ -9835,7 +9821,6 @@
           <w:bCs/>
           <w:rtl/>
         </w:rPr>
-        <w:lastRenderedPageBreak/>
         <w:t>תחרישים חלופיים</w:t>
       </w:r>
       <w:r>
@@ -10644,6 +10629,7 @@
           <w:color w:val="ED7D31" w:themeColor="accent2"/>
           <w:u w:val="single"/>
         </w:rPr>
+        <w:lastRenderedPageBreak/>
         <w:t xml:space="preserve"> 2.1.2</w:t>
       </w:r>
       <w:r>
@@ -11190,7 +11176,6 @@
         <w:rPr>
           <w:rtl/>
         </w:rPr>
-        <w:lastRenderedPageBreak/>
         <w:t>הסיסמא שהוזנה אינה תקינה</w:t>
       </w:r>
     </w:p>
@@ -11230,6 +11215,7 @@
           <w:bCs/>
           <w:rtl/>
         </w:rPr>
+        <w:lastRenderedPageBreak/>
         <w:t>תרחישי קבלה</w:t>
       </w:r>
     </w:p>
@@ -12401,7 +12387,6 @@
                 <w:szCs w:val="24"/>
                 <w:rtl/>
               </w:rPr>
-              <w:lastRenderedPageBreak/>
               <w:t>תהליך ההתחברות הכשל</w:t>
             </w:r>
           </w:p>
@@ -12592,6 +12577,7 @@
           <w:color w:val="ED7D31" w:themeColor="accent2"/>
           <w:u w:val="single"/>
         </w:rPr>
+        <w:lastRenderedPageBreak/>
         <w:t>1.4</w:t>
       </w:r>
       <w:r>
@@ -13298,6 +13284,7 @@
           <w:u w:val="single"/>
           <w:rtl/>
         </w:rPr>
+        <w:lastRenderedPageBreak/>
         <w:t>פעולות קנייה של מבקר אורח:</w:t>
       </w:r>
     </w:p>
@@ -14190,7 +14177,6 @@
           <w:bCs/>
           <w:rtl/>
         </w:rPr>
-        <w:lastRenderedPageBreak/>
         <w:t>תחרישים חלופיים</w:t>
       </w:r>
       <w:r>
@@ -15049,7 +15035,6 @@
                 <w:rFonts w:hint="cs"/>
                 <w:rtl/>
               </w:rPr>
-              <w:lastRenderedPageBreak/>
               <w:t>המערכת תציג למשתמש את המוצרים שעונים על הקריטריונים, ולא תציג את אלו שלא עונים על הקריטריונים.</w:t>
             </w:r>
           </w:p>
@@ -15077,16 +15062,7 @@
                 <w:rFonts w:hint="cs"/>
                 <w:rtl/>
               </w:rPr>
-              <w:lastRenderedPageBreak/>
-              <w:t xml:space="preserve">רשימת מוצרים לא ריקה, רשימת קריטריונים חוקיים </w:t>
-            </w:r>
-            <w:r>
-              <w:rPr>
-                <w:rFonts w:hint="cs"/>
-                <w:rtl/>
-              </w:rPr>
-              <w:lastRenderedPageBreak/>
-              <w:t>שקיימים מוצרים ברשימה העונים על קריטריונים אלו וגם כאלו שלא עונים.</w:t>
+              <w:t>רשימת מוצרים לא ריקה, רשימת קריטריונים חוקיים שקיימים מוצרים ברשימה העונים על קריטריונים אלו וגם כאלו שלא עונים.</w:t>
             </w:r>
           </w:p>
         </w:tc>
@@ -15117,7 +15093,6 @@
                 <w:bCs/>
                 <w:u w:val="single"/>
               </w:rPr>
-              <w:lastRenderedPageBreak/>
               <w:t>happy</w:t>
             </w:r>
           </w:p>
@@ -15144,6 +15119,7 @@
                 <w:rFonts w:hint="cs"/>
                 <w:rtl/>
               </w:rPr>
+              <w:lastRenderedPageBreak/>
               <w:t>סינון נכשל.</w:t>
             </w:r>
           </w:p>
@@ -16042,6 +16018,7 @@
           <w:rFonts w:hint="cs"/>
           <w:rtl/>
         </w:rPr>
+        <w:lastRenderedPageBreak/>
         <w:t>2.2.4 בדיקת תכולת עגלת קניות</w:t>
       </w:r>
     </w:p>
@@ -16858,53 +16835,53 @@
           <w:rFonts w:hint="cs"/>
           <w:rtl/>
         </w:rPr>
+        <w:t xml:space="preserve">2.1 </w:t>
+      </w:r>
+      <w:r>
+        <w:t>product</w:t>
+      </w:r>
+      <w:r>
+        <w:rPr>
+          <w:rFonts w:hint="cs"/>
+          <w:rtl/>
+        </w:rPr>
+        <w:t xml:space="preserve"> לא נמצא באף סל בעגלת הקניות של המשתמש, ועל כן לא תסיר כלום.</w:t>
+      </w:r>
+    </w:p>
+    <w:p>
+      <w:pPr>
+        <w:rPr>
+          <w:b/>
+          <w:bCs/>
+          <w:rtl/>
+        </w:rPr>
+      </w:pPr>
+    </w:p>
+    <w:p>
+      <w:pPr>
+        <w:rPr>
+          <w:b/>
+          <w:bCs/>
+          <w:rtl/>
+        </w:rPr>
+      </w:pPr>
+    </w:p>
+    <w:p>
+      <w:pPr>
+        <w:rPr>
+          <w:b/>
+          <w:bCs/>
+          <w:rtl/>
+        </w:rPr>
+      </w:pPr>
+      <w:r>
+        <w:rPr>
+          <w:rFonts w:hint="cs"/>
+          <w:b/>
+          <w:bCs/>
+          <w:rtl/>
+        </w:rPr>
         <w:lastRenderedPageBreak/>
-        <w:t xml:space="preserve">2.1 </w:t>
-      </w:r>
-      <w:r>
-        <w:t>product</w:t>
-      </w:r>
-      <w:r>
-        <w:rPr>
-          <w:rFonts w:hint="cs"/>
-          <w:rtl/>
-        </w:rPr>
-        <w:t xml:space="preserve"> לא נמצא באף סל בעגלת הקניות של המשתמש, ועל כן לא תסיר כלום.</w:t>
-      </w:r>
-    </w:p>
-    <w:p>
-      <w:pPr>
-        <w:rPr>
-          <w:b/>
-          <w:bCs/>
-          <w:rtl/>
-        </w:rPr>
-      </w:pPr>
-    </w:p>
-    <w:p>
-      <w:pPr>
-        <w:rPr>
-          <w:b/>
-          <w:bCs/>
-          <w:rtl/>
-        </w:rPr>
-      </w:pPr>
-    </w:p>
-    <w:p>
-      <w:pPr>
-        <w:rPr>
-          <w:b/>
-          <w:bCs/>
-          <w:rtl/>
-        </w:rPr>
-      </w:pPr>
-      <w:r>
-        <w:rPr>
-          <w:rFonts w:hint="cs"/>
-          <w:b/>
-          <w:bCs/>
-          <w:rtl/>
-        </w:rPr>
         <w:t>תרחישי קבלה:</w:t>
       </w:r>
     </w:p>
@@ -17978,7 +17955,6 @@
                 <w:rFonts w:hint="cs"/>
                 <w:rtl/>
               </w:rPr>
-              <w:lastRenderedPageBreak/>
               <w:t>עדכון נכשל. המערכת לא מעדכנת אף מוצר מהעגלה.</w:t>
             </w:r>
           </w:p>
@@ -18145,6 +18121,7 @@
           <w:rFonts w:hint="cs"/>
           <w:rtl/>
         </w:rPr>
+        <w:lastRenderedPageBreak/>
         <w:t>2.2.5 רכישת עגלת קניות</w:t>
       </w:r>
     </w:p>
@@ -18688,15 +18665,7 @@
                 <w:rFonts w:hint="cs"/>
                 <w:rtl/>
               </w:rPr>
-              <w:t xml:space="preserve">המערכת עדכנה את המלאי בכל החנויות, תיעדה </w:t>
-            </w:r>
-            <w:r>
-              <w:rPr>
-                <w:rFonts w:hint="cs"/>
-                <w:rtl/>
-              </w:rPr>
-              <w:lastRenderedPageBreak/>
-              <w:t>בהיסטוריית הרכישה של כל חנות, והציגה למשתמש מספר אישור עסקת רכישה.</w:t>
+              <w:t>המערכת עדכנה את המלאי בכל החנויות, תיעדה בהיסטוריית הרכישה של כל חנות, והציגה למשתמש מספר אישור עסקת רכישה.</w:t>
             </w:r>
           </w:p>
         </w:tc>
@@ -18723,7 +18692,6 @@
                 <w:rFonts w:hint="cs"/>
                 <w:rtl/>
               </w:rPr>
-              <w:lastRenderedPageBreak/>
               <w:t>פרטי משתמש חוקיים, פרטי תשלום חוקיים,</w:t>
             </w:r>
           </w:p>
@@ -18963,6 +18931,7 @@
           <w:u w:val="single"/>
           <w:rtl/>
         </w:rPr>
+        <w:lastRenderedPageBreak/>
         <w:t>פעולות קנייה של מבקר-מנוי</w:t>
       </w:r>
       <w:r>
@@ -19555,7 +19524,6 @@
         <w:rPr>
           <w:rtl/>
         </w:rPr>
-        <w:lastRenderedPageBreak/>
         <w:t>סוגי הנחה</w:t>
       </w:r>
     </w:p>
@@ -19635,6 +19603,7 @@
           <w:rFonts w:hint="cs"/>
           <w:rtl/>
         </w:rPr>
+        <w:lastRenderedPageBreak/>
         <w:t>המערכת יוצרת חנות חדשה עם המשתמש כמייסד החנות</w:t>
       </w:r>
       <w:r>
@@ -20358,7 +20327,6 @@
           <w:bCs/>
           <w:rtl/>
         </w:rPr>
-        <w:lastRenderedPageBreak/>
         <w:t>תרחישים חלופיים:</w:t>
       </w:r>
       <w:r>
@@ -21287,7 +21255,6 @@
                 <w:rFonts w:hint="cs"/>
                 <w:rtl/>
               </w:rPr>
-              <w:lastRenderedPageBreak/>
               <w:t>החנות לא קיימת במערכת, נשלחה הודעת שגיאה</w:t>
             </w:r>
           </w:p>
@@ -21489,6 +21456,7 @@
         <w:rPr>
           <w:rtl/>
         </w:rPr>
+        <w:lastRenderedPageBreak/>
         <w:tab/>
       </w:r>
     </w:p>
@@ -22286,6 +22254,7 @@
         <w:rPr>
           <w:rtl/>
         </w:rPr>
+        <w:lastRenderedPageBreak/>
         <w:t>2.4.2 שינוי סוגי וכללי (מדיניות) קניה והנחה של חנות</w:t>
       </w:r>
       <w:r>
@@ -23363,6 +23332,7 @@
           <w:u w:val="single"/>
           <w:rtl/>
         </w:rPr>
+        <w:lastRenderedPageBreak/>
         <w:t xml:space="preserve">עריכת </w:t>
       </w:r>
       <w:r>
@@ -24345,6 +24315,7 @@
           <w:color w:val="000000" w:themeColor="text1"/>
           <w:rtl/>
         </w:rPr>
+        <w:lastRenderedPageBreak/>
         <w:t xml:space="preserve">2.4.4 </w:t>
       </w:r>
       <w:r>
@@ -25133,6 +25104,7 @@
         <w:rPr>
           <w:rtl/>
         </w:rPr>
+        <w:lastRenderedPageBreak/>
         <w:t>2.4.</w:t>
       </w:r>
       <w:r>
@@ -27002,7 +26974,6 @@
               <w:rPr>
                 <w:rtl/>
               </w:rPr>
-              <w:lastRenderedPageBreak/>
               <w:t>המנוי לא  הוגדר  שוב להיות מנהל חנות נוסף  ונשלחה הודעת שגיאה</w:t>
             </w:r>
           </w:p>
@@ -27972,7 +27943,6 @@
                 <w:szCs w:val="24"/>
                 <w:rtl/>
               </w:rPr>
-              <w:lastRenderedPageBreak/>
               <w:t>המערכת מציגה למשתמש הודעת שגיאה שפרטי המנהל החדש אינם נכונים ולכן לא נעשתה שום פעולה</w:t>
             </w:r>
           </w:p>
@@ -29003,7 +28973,6 @@
                 <w:szCs w:val="24"/>
                 <w:rtl/>
               </w:rPr>
-              <w:lastRenderedPageBreak/>
               <w:t>המערכת מציגה למשתמש הודעת שגיאה שחנות זו לא קיימת</w:t>
             </w:r>
           </w:p>

</xml_diff>